<commit_message>
add result test exel file
</commit_message>
<xml_diff>
--- a/progress.docx
+++ b/progress.docx
@@ -131,57 +131,70 @@
           <w:lang w:val="en-US"/>
         </w:rPr>
         <w:tab/>
-        <w:t>Working proj</w:t>
+        <w:t xml:space="preserve">Working project start-finish to </w:t>
+      </w:r>
+      <w:proofErr w:type="spellStart"/>
+      <w:r>
+        <w:rPr>
+          <w:lang w:val="en-US"/>
+        </w:rPr>
+        <w:t>uart</w:t>
+      </w:r>
+      <w:proofErr w:type="spellEnd"/>
+      <w:r>
+        <w:rPr>
+          <w:lang w:val="en-US"/>
+        </w:rPr>
+        <w:t xml:space="preserve"> and wired, out result to terminal</w:t>
+      </w:r>
+    </w:p>
+    <w:p>
+      <w:pPr>
+        <w:rPr>
+          <w:lang w:val="en-US"/>
+        </w:rPr>
+      </w:pPr>
+      <w:proofErr w:type="gramStart"/>
+      <w:r>
+        <w:rPr>
+          <w:lang w:val="en-US"/>
+        </w:rPr>
+        <w:t>work</w:t>
+      </w:r>
+      <w:proofErr w:type="gramEnd"/>
+      <w:r>
+        <w:rPr>
+          <w:lang w:val="en-US"/>
+        </w:rPr>
+        <w:t xml:space="preserve"> week</w:t>
+      </w:r>
+      <w:r>
+        <w:rPr>
+          <w:lang w:val="en-US"/>
+        </w:rPr>
+        <w:t xml:space="preserve"> 17</w:t>
+      </w:r>
+    </w:p>
+    <w:p>
+      <w:pPr>
+        <w:rPr>
+          <w:lang w:val="en-US"/>
+        </w:rPr>
+      </w:pPr>
+      <w:r>
+        <w:rPr>
+          <w:lang w:val="en-US"/>
+        </w:rPr>
+        <w:tab/>
+      </w:r>
+      <w:r>
+        <w:rPr>
+          <w:lang w:val="en-US"/>
+        </w:rPr>
+        <w:tab/>
       </w:r>
       <w:bookmarkStart w:id="0" w:name="_GoBack"/>
       <w:bookmarkEnd w:id="0"/>
-      <w:r>
-        <w:rPr>
-          <w:lang w:val="en-US"/>
-        </w:rPr>
-        <w:t xml:space="preserve">ect start-finish to </w:t>
-      </w:r>
-      <w:proofErr w:type="spellStart"/>
-      <w:r>
-        <w:rPr>
-          <w:lang w:val="en-US"/>
-        </w:rPr>
-        <w:t>uart</w:t>
-      </w:r>
-      <w:proofErr w:type="spellEnd"/>
-      <w:r>
-        <w:rPr>
-          <w:lang w:val="en-US"/>
-        </w:rPr>
-        <w:t xml:space="preserve"> and wired, out result to terminal</w:t>
-      </w:r>
-    </w:p>
-    <w:p>
-      <w:pPr>
-        <w:rPr>
-          <w:lang w:val="en-US"/>
-        </w:rPr>
-      </w:pPr>
-      <w:proofErr w:type="gramStart"/>
-      <w:r>
-        <w:rPr>
-          <w:lang w:val="en-US"/>
-        </w:rPr>
-        <w:t>work</w:t>
-      </w:r>
-      <w:proofErr w:type="gramEnd"/>
-      <w:r>
-        <w:rPr>
-          <w:lang w:val="en-US"/>
-        </w:rPr>
-        <w:t xml:space="preserve"> week</w:t>
-      </w:r>
-      <w:r>
-        <w:rPr>
-          <w:lang w:val="en-US"/>
-        </w:rPr>
-        <w:t xml:space="preserve"> 17</w:t>
-      </w:r>
     </w:p>
     <w:p>
       <w:pPr>

</xml_diff>

<commit_message>
add new program for start in mainline
</commit_message>
<xml_diff>
--- a/progress.docx
+++ b/progress.docx
@@ -4,207 +4,432 @@
   <w:body>
     <w:p>
       <w:pPr>
-        <w:rPr>
-          <w:lang w:val="en-US"/>
-        </w:rPr>
-      </w:pPr>
+        <w:contextualSpacing/>
+        <w:rPr>
+          <w:lang w:val="en-US"/>
+        </w:rPr>
+      </w:pPr>
+      <w:r>
+        <w:rPr>
+          <w:lang w:val="en-US"/>
+        </w:rPr>
+        <w:t>W</w:t>
+      </w:r>
+      <w:r>
+        <w:rPr>
+          <w:lang w:val="en-US"/>
+        </w:rPr>
+        <w:t>ork week</w:t>
+      </w:r>
+      <w:r>
+        <w:rPr>
+          <w:lang w:val="en-US"/>
+        </w:rPr>
+        <w:t xml:space="preserve"> 16</w:t>
+      </w:r>
+    </w:p>
+    <w:p>
+      <w:pPr>
+        <w:contextualSpacing/>
+      </w:pPr>
+      <w:r>
+        <w:rPr>
+          <w:lang w:val="en-US"/>
+        </w:rPr>
+        <w:t xml:space="preserve">23.04.16 – </w:t>
+      </w:r>
+      <w:r>
+        <w:tab/>
+      </w:r>
+      <w:proofErr w:type="spellStart"/>
+      <w:r>
+        <w:t>placing</w:t>
+      </w:r>
+      <w:proofErr w:type="spellEnd"/>
+      <w:r>
+        <w:t xml:space="preserve"> </w:t>
+      </w:r>
+      <w:proofErr w:type="spellStart"/>
+      <w:r>
+        <w:t>git</w:t>
+      </w:r>
+      <w:proofErr w:type="spellEnd"/>
+      <w:r>
+        <w:t xml:space="preserve"> </w:t>
+      </w:r>
+      <w:proofErr w:type="spellStart"/>
+      <w:r>
+        <w:t>repository</w:t>
+      </w:r>
+      <w:proofErr w:type="spellEnd"/>
+      <w:r>
+        <w:t xml:space="preserve"> </w:t>
+      </w:r>
+      <w:proofErr w:type="spellStart"/>
+      <w:r>
+        <w:t>server</w:t>
+      </w:r>
+      <w:proofErr w:type="spellEnd"/>
+    </w:p>
+    <w:p>
+      <w:pPr>
+        <w:contextualSpacing/>
+        <w:rPr>
+          <w:lang w:val="en-US"/>
+        </w:rPr>
+      </w:pPr>
+      <w:r>
+        <w:tab/>
+      </w:r>
+      <w:r>
+        <w:tab/>
+      </w:r>
+      <w:r>
+        <w:rPr>
+          <w:lang w:val="en-US"/>
+        </w:rPr>
+        <w:t>Add project for start system</w:t>
+      </w:r>
+    </w:p>
+    <w:p>
+      <w:pPr>
+        <w:contextualSpacing/>
+        <w:rPr>
+          <w:lang w:val="en-US"/>
+        </w:rPr>
+      </w:pPr>
+      <w:r>
+        <w:rPr>
+          <w:lang w:val="en-US"/>
+        </w:rPr>
+        <w:tab/>
+      </w:r>
+      <w:r>
+        <w:rPr>
+          <w:lang w:val="en-US"/>
+        </w:rPr>
+        <w:tab/>
+        <w:t>Add project for finish system</w:t>
+      </w:r>
+    </w:p>
+    <w:p>
+      <w:pPr>
+        <w:contextualSpacing/>
+        <w:rPr>
+          <w:lang w:val="en-US"/>
+        </w:rPr>
+      </w:pPr>
+      <w:r>
+        <w:rPr>
+          <w:lang w:val="en-US"/>
+        </w:rPr>
+        <w:tab/>
+      </w:r>
+      <w:r>
+        <w:rPr>
+          <w:lang w:val="en-US"/>
+        </w:rPr>
+        <w:tab/>
+        <w:t xml:space="preserve">Working project start-finish to </w:t>
+      </w:r>
+      <w:proofErr w:type="spellStart"/>
+      <w:r>
+        <w:rPr>
+          <w:lang w:val="en-US"/>
+        </w:rPr>
+        <w:t>uart</w:t>
+      </w:r>
+      <w:proofErr w:type="spellEnd"/>
+      <w:r>
+        <w:rPr>
+          <w:lang w:val="en-US"/>
+        </w:rPr>
+        <w:t xml:space="preserve"> and wired, out result to terminal</w:t>
+      </w:r>
+    </w:p>
+    <w:p>
+      <w:pPr>
+        <w:contextualSpacing/>
+        <w:rPr>
+          <w:lang w:val="en-US"/>
+        </w:rPr>
+      </w:pPr>
+      <w:r>
+        <w:rPr>
+          <w:lang w:val="en-US"/>
+        </w:rPr>
+        <w:t>W</w:t>
+      </w:r>
+      <w:r>
+        <w:rPr>
+          <w:lang w:val="en-US"/>
+        </w:rPr>
+        <w:t>ork week</w:t>
+      </w:r>
+      <w:r>
+        <w:rPr>
+          <w:lang w:val="en-US"/>
+        </w:rPr>
+        <w:t xml:space="preserve"> 17</w:t>
+      </w:r>
+    </w:p>
+    <w:p>
+      <w:pPr>
+        <w:contextualSpacing/>
+      </w:pPr>
+      <w:r>
+        <w:rPr>
+          <w:lang w:val="en-US"/>
+        </w:rPr>
+        <w:tab/>
+      </w:r>
+      <w:r>
+        <w:rPr>
+          <w:lang w:val="en-US"/>
+        </w:rPr>
+        <w:tab/>
+      </w:r>
+      <w:r>
+        <w:rPr>
+          <w:lang w:val="en-US"/>
+        </w:rPr>
+        <w:t>Testing time delay depending on the distance</w:t>
+      </w:r>
+    </w:p>
+    <w:p>
+      <w:pPr>
+        <w:contextualSpacing/>
+        <w:rPr>
+          <w:lang w:val="en-US"/>
+        </w:rPr>
+      </w:pPr>
+      <w:r>
+        <w:rPr>
+          <w:lang w:val="en-US"/>
+        </w:rPr>
+        <w:t>Work week 18</w:t>
+      </w:r>
+    </w:p>
+    <w:p>
+      <w:pPr>
+        <w:contextualSpacing/>
+        <w:rPr>
+          <w:lang w:val="en-US"/>
+        </w:rPr>
+      </w:pPr>
+      <w:r>
+        <w:rPr>
+          <w:lang w:val="en-US"/>
+        </w:rPr>
+        <w:tab/>
+      </w:r>
+      <w:r>
+        <w:rPr>
+          <w:lang w:val="en-US"/>
+        </w:rPr>
+        <w:tab/>
+        <w:t xml:space="preserve">Remake </w:t>
+      </w:r>
       <w:proofErr w:type="gramStart"/>
       <w:r>
         <w:rPr>
           <w:lang w:val="en-US"/>
         </w:rPr>
-        <w:t>w</w:t>
-      </w:r>
-      <w:r>
-        <w:rPr>
-          <w:lang w:val="en-US"/>
-        </w:rPr>
-        <w:t>ork</w:t>
+        <w:t>start :</w:t>
       </w:r>
       <w:proofErr w:type="gramEnd"/>
-      <w:r>
-        <w:rPr>
-          <w:lang w:val="en-US"/>
-        </w:rPr>
-        <w:t xml:space="preserve"> week</w:t>
-      </w:r>
-      <w:r>
-        <w:rPr>
-          <w:lang w:val="en-US"/>
-        </w:rPr>
-        <w:t xml:space="preserve"> 16</w:t>
-      </w:r>
-    </w:p>
-    <w:p>
-      <w:r>
-        <w:rPr>
-          <w:lang w:val="en-US"/>
-        </w:rPr>
-        <w:t xml:space="preserve">23.04.16 – </w:t>
-      </w:r>
-      <w:r>
-        <w:tab/>
+    </w:p>
+    <w:p>
+      <w:pPr>
+        <w:contextualSpacing/>
+        <w:rPr>
+          <w:lang w:val="en-US"/>
+        </w:rPr>
+      </w:pPr>
+      <w:r>
+        <w:rPr>
+          <w:lang w:val="en-US"/>
+        </w:rPr>
+        <w:tab/>
+      </w:r>
+      <w:r>
+        <w:rPr>
+          <w:lang w:val="en-US"/>
+        </w:rPr>
+        <w:tab/>
+      </w:r>
+      <w:r>
+        <w:rPr>
+          <w:lang w:val="en-US"/>
+        </w:rPr>
+        <w:tab/>
+        <w:t xml:space="preserve">1) </w:t>
+      </w:r>
+      <w:proofErr w:type="gramStart"/>
+      <w:r>
+        <w:rPr>
+          <w:lang w:val="en-US"/>
+        </w:rPr>
+        <w:t>add</w:t>
+      </w:r>
+      <w:proofErr w:type="gramEnd"/>
+      <w:r>
+        <w:rPr>
+          <w:lang w:val="en-US"/>
+        </w:rPr>
+        <w:t xml:space="preserve"> button cancel</w:t>
+      </w:r>
+    </w:p>
+    <w:p>
+      <w:pPr>
+        <w:contextualSpacing/>
+        <w:rPr>
+          <w:lang w:val="en-US"/>
+        </w:rPr>
+      </w:pPr>
+      <w:r>
+        <w:rPr>
+          <w:lang w:val="en-US"/>
+        </w:rPr>
+        <w:tab/>
+      </w:r>
+      <w:r>
+        <w:rPr>
+          <w:lang w:val="en-US"/>
+        </w:rPr>
+        <w:tab/>
+      </w:r>
+      <w:r>
+        <w:rPr>
+          <w:lang w:val="en-US"/>
+        </w:rPr>
+        <w:tab/>
+        <w:t xml:space="preserve">2) </w:t>
+      </w:r>
+      <w:proofErr w:type="gramStart"/>
+      <w:r>
+        <w:rPr>
+          <w:lang w:val="en-US"/>
+        </w:rPr>
+        <w:t>add</w:t>
+      </w:r>
+      <w:proofErr w:type="gramEnd"/>
+      <w:r>
+        <w:rPr>
+          <w:lang w:val="en-US"/>
+        </w:rPr>
+        <w:t xml:space="preserve"> led indication</w:t>
+      </w:r>
+    </w:p>
+    <w:p>
+      <w:pPr>
+        <w:contextualSpacing/>
+      </w:pPr>
+      <w:r>
+        <w:rPr>
+          <w:lang w:val="en-US"/>
+        </w:rPr>
+        <w:tab/>
+      </w:r>
+      <w:r>
+        <w:rPr>
+          <w:lang w:val="en-US"/>
+        </w:rPr>
+        <w:tab/>
+      </w:r>
+      <w:r>
+        <w:rPr>
+          <w:lang w:val="en-US"/>
+        </w:rPr>
+        <w:tab/>
+        <w:t xml:space="preserve">3) </w:t>
+      </w:r>
+      <w:proofErr w:type="gramStart"/>
+      <w:r>
+        <w:rPr>
+          <w:lang w:val="en-US"/>
+        </w:rPr>
+        <w:t>add</w:t>
+      </w:r>
+      <w:proofErr w:type="gramEnd"/>
+      <w:r>
+        <w:rPr>
+          <w:lang w:val="en-US"/>
+        </w:rPr>
+        <w:t xml:space="preserve"> </w:t>
       </w:r>
       <w:proofErr w:type="spellStart"/>
       <w:r>
-        <w:t>placing</w:t>
+        <w:rPr>
+          <w:lang w:val="en-US"/>
+        </w:rPr>
+        <w:t>lcd</w:t>
       </w:r>
       <w:proofErr w:type="spellEnd"/>
       <w:r>
-        <w:t xml:space="preserve"> </w:t>
-      </w:r>
-      <w:proofErr w:type="spellStart"/>
-      <w:r>
-        <w:t>git</w:t>
-      </w:r>
-      <w:proofErr w:type="spellEnd"/>
-      <w:r>
-        <w:t xml:space="preserve"> </w:t>
-      </w:r>
-      <w:proofErr w:type="spellStart"/>
-      <w:r>
-        <w:t>repository</w:t>
-      </w:r>
-      <w:proofErr w:type="spellEnd"/>
-      <w:r>
-        <w:t xml:space="preserve"> </w:t>
-      </w:r>
-      <w:proofErr w:type="spellStart"/>
-      <w:r>
-        <w:t>server</w:t>
-      </w:r>
-      <w:proofErr w:type="spellEnd"/>
-    </w:p>
-    <w:p>
-      <w:pPr>
-        <w:rPr>
-          <w:lang w:val="en-US"/>
-        </w:rPr>
-      </w:pPr>
-      <w:r>
-        <w:tab/>
-      </w:r>
-      <w:r>
-        <w:tab/>
-      </w:r>
-      <w:r>
-        <w:rPr>
-          <w:lang w:val="en-US"/>
-        </w:rPr>
-        <w:t>Add project for start system</w:t>
-      </w:r>
-    </w:p>
-    <w:p>
-      <w:pPr>
-        <w:rPr>
-          <w:lang w:val="en-US"/>
-        </w:rPr>
-      </w:pPr>
-      <w:r>
-        <w:rPr>
-          <w:lang w:val="en-US"/>
-        </w:rPr>
-        <w:tab/>
-      </w:r>
-      <w:r>
-        <w:rPr>
-          <w:lang w:val="en-US"/>
-        </w:rPr>
-        <w:tab/>
-        <w:t>Add project for finish system</w:t>
-      </w:r>
-    </w:p>
-    <w:p>
-      <w:pPr>
-        <w:rPr>
-          <w:lang w:val="en-US"/>
-        </w:rPr>
-      </w:pPr>
-      <w:r>
-        <w:rPr>
-          <w:lang w:val="en-US"/>
-        </w:rPr>
-        <w:tab/>
-      </w:r>
-      <w:r>
-        <w:rPr>
-          <w:lang w:val="en-US"/>
-        </w:rPr>
-        <w:tab/>
-        <w:t xml:space="preserve">Working project start-finish to </w:t>
-      </w:r>
-      <w:proofErr w:type="spellStart"/>
-      <w:r>
-        <w:rPr>
-          <w:lang w:val="en-US"/>
-        </w:rPr>
-        <w:t>uart</w:t>
-      </w:r>
-      <w:proofErr w:type="spellEnd"/>
-      <w:r>
-        <w:rPr>
-          <w:lang w:val="en-US"/>
-        </w:rPr>
-        <w:t xml:space="preserve"> and wired, out result to terminal</w:t>
-      </w:r>
-    </w:p>
-    <w:p>
-      <w:pPr>
-        <w:rPr>
-          <w:lang w:val="en-US"/>
-        </w:rPr>
-      </w:pPr>
-      <w:proofErr w:type="gramStart"/>
-      <w:r>
-        <w:rPr>
-          <w:lang w:val="en-US"/>
-        </w:rPr>
-        <w:t>work</w:t>
-      </w:r>
-      <w:proofErr w:type="gramEnd"/>
-      <w:r>
-        <w:rPr>
-          <w:lang w:val="en-US"/>
-        </w:rPr>
-        <w:t xml:space="preserve"> week</w:t>
-      </w:r>
-      <w:r>
-        <w:rPr>
-          <w:lang w:val="en-US"/>
-        </w:rPr>
-        <w:t xml:space="preserve"> 17</w:t>
-      </w:r>
-    </w:p>
-    <w:p>
-      <w:pPr>
-        <w:rPr>
-          <w:lang w:val="en-US"/>
-        </w:rPr>
-      </w:pPr>
-      <w:r>
-        <w:rPr>
-          <w:lang w:val="en-US"/>
-        </w:rPr>
-        <w:tab/>
-      </w:r>
-      <w:r>
-        <w:rPr>
-          <w:lang w:val="en-US"/>
-        </w:rPr>
-        <w:tab/>
+        <w:rPr>
+          <w:lang w:val="en-US"/>
+        </w:rPr>
+        <w:t xml:space="preserve"> display</w:t>
+      </w:r>
+    </w:p>
+    <w:p>
+      <w:pPr>
+        <w:contextualSpacing/>
+        <w:rPr>
+          <w:lang w:val="en-US"/>
+        </w:rPr>
+      </w:pPr>
+      <w:r>
+        <w:tab/>
+      </w:r>
+      <w:r>
+        <w:tab/>
+      </w:r>
+      <w:r>
+        <w:tab/>
+        <w:t xml:space="preserve">4) </w:t>
+      </w:r>
+      <w:r>
+        <w:rPr>
+          <w:lang w:val="en-US"/>
+        </w:rPr>
+        <w:t>moved coordinator and router</w:t>
       </w:r>
       <w:bookmarkStart w:id="0" w:name="_GoBack"/>
       <w:bookmarkEnd w:id="0"/>
     </w:p>
     <w:p>
       <w:pPr>
-        <w:rPr>
-          <w:lang w:val="en-US"/>
-        </w:rPr>
-      </w:pPr>
-    </w:p>
-    <w:p>
-      <w:pPr>
+        <w:contextualSpacing/>
+        <w:rPr>
+          <w:lang w:val="en-US"/>
+        </w:rPr>
+      </w:pPr>
+      <w:r>
+        <w:rPr>
+          <w:lang w:val="en-US"/>
+        </w:rPr>
+        <w:tab/>
+      </w:r>
+      <w:r>
+        <w:rPr>
+          <w:lang w:val="en-US"/>
+        </w:rPr>
+        <w:tab/>
+      </w:r>
+    </w:p>
+    <w:p>
+      <w:pPr>
+        <w:contextualSpacing/>
+        <w:rPr>
+          <w:lang w:val="en-US"/>
+        </w:rPr>
+      </w:pPr>
+    </w:p>
+    <w:p>
+      <w:pPr>
+        <w:contextualSpacing/>
         <w:rPr>
           <w:lang w:val="en-US"/>
         </w:rPr>

</xml_diff>

<commit_message>
add priority interrupt on start
</commit_message>
<xml_diff>
--- a/progress.docx
+++ b/progress.docx
@@ -395,6 +395,40 @@
           <w:lang w:val="en-US"/>
         </w:rPr>
         <w:t>moved coordinator and router</w:t>
+      </w:r>
+    </w:p>
+    <w:p>
+      <w:pPr>
+        <w:contextualSpacing/>
+        <w:rPr>
+          <w:lang w:val="en-US"/>
+        </w:rPr>
+      </w:pPr>
+      <w:r>
+        <w:rPr>
+          <w:lang w:val="en-US"/>
+        </w:rPr>
+        <w:t>Work week 19</w:t>
+      </w:r>
+    </w:p>
+    <w:p>
+      <w:pPr>
+        <w:contextualSpacing/>
+        <w:rPr>
+          <w:lang w:val="en-US"/>
+        </w:rPr>
+      </w:pPr>
+      <w:r>
+        <w:rPr>
+          <w:lang w:val="en-US"/>
+        </w:rPr>
+        <w:tab/>
+      </w:r>
+      <w:r>
+        <w:rPr>
+          <w:lang w:val="en-US"/>
+        </w:rPr>
+        <w:tab/>
       </w:r>
       <w:bookmarkStart w:id="0" w:name="_GoBack"/>
       <w:bookmarkEnd w:id="0"/>

</xml_diff>

<commit_message>
add new version program in mainline
</commit_message>
<xml_diff>
--- a/progress.docx
+++ b/progress.docx
@@ -422,16 +422,83 @@
         <w:rPr>
           <w:lang w:val="en-US"/>
         </w:rPr>
-        <w:tab/>
-      </w:r>
-      <w:r>
-        <w:rPr>
-          <w:lang w:val="en-US"/>
-        </w:rPr>
-        <w:tab/>
+        <w:t>Work week 20</w:t>
+      </w:r>
+    </w:p>
+    <w:p>
+      <w:pPr>
+        <w:contextualSpacing/>
+        <w:rPr>
+          <w:lang w:val="en-US"/>
+        </w:rPr>
+      </w:pPr>
+      <w:r>
+        <w:rPr>
+          <w:lang w:val="en-US"/>
+        </w:rPr>
+        <w:tab/>
+      </w:r>
+      <w:r>
+        <w:rPr>
+          <w:lang w:val="en-US"/>
+        </w:rPr>
+        <w:tab/>
+        <w:t xml:space="preserve">Add </w:t>
+      </w:r>
+      <w:r>
+        <w:rPr>
+          <w:lang w:val="en-US"/>
+        </w:rPr>
+        <w:t xml:space="preserve">Structure for have current </w:t>
+      </w:r>
+      <w:proofErr w:type="spellStart"/>
+      <w:r>
+        <w:rPr>
+          <w:lang w:val="en-US"/>
+        </w:rPr>
+        <w:t>sk</w:t>
+      </w:r>
+      <w:r>
+        <w:rPr>
+          <w:lang w:val="en-US"/>
+        </w:rPr>
+        <w:t>a</w:t>
       </w:r>
       <w:bookmarkStart w:id="0" w:name="_GoBack"/>
       <w:bookmarkEnd w:id="0"/>
+      <w:r>
+        <w:rPr>
+          <w:lang w:val="en-US"/>
+        </w:rPr>
+        <w:t>yer</w:t>
+      </w:r>
+      <w:proofErr w:type="spellEnd"/>
+      <w:r>
+        <w:rPr>
+          <w:lang w:val="en-US"/>
+        </w:rPr>
+        <w:t xml:space="preserve"> time</w:t>
+      </w:r>
+    </w:p>
+    <w:p>
+      <w:pPr>
+        <w:contextualSpacing/>
+        <w:rPr>
+          <w:lang w:val="en-US"/>
+        </w:rPr>
+      </w:pPr>
+      <w:r>
+        <w:rPr>
+          <w:lang w:val="en-US"/>
+        </w:rPr>
+        <w:tab/>
+      </w:r>
+      <w:r>
+        <w:rPr>
+          <w:lang w:val="en-US"/>
+        </w:rPr>
+        <w:tab/>
+      </w:r>
     </w:p>
     <w:p>
       <w:pPr>

</xml_diff>